<commit_message>
Incluindo links no documento
</commit_message>
<xml_diff>
--- a/documento.docx
+++ b/documento.docx
@@ -298,8 +298,6 @@
           <w:szCs w:val="24"/>
         </w:rPr>
       </w:pPr>
-      <w:bookmarkStart w:id="0" w:name="_GoBack"/>
-      <w:bookmarkEnd w:id="0"/>
     </w:p>
     <w:p>
       <w:pPr>
@@ -578,39 +576,7 @@
           <w:sz w:val="24"/>
           <w:szCs w:val="24"/>
         </w:rPr>
-        <w:t xml:space="preserve"> </w:t>
-      </w:r>
-      <w:r>
-        <w:rPr>
-          <w:rFonts w:ascii="Arial" w:hAnsi="Arial" w:cs="Arial"/>
-          <w:sz w:val="24"/>
-          <w:szCs w:val="24"/>
-        </w:rPr>
-        <w:t>uma API para a defi</w:t>
-      </w:r>
-      <w:r>
-        <w:rPr>
-          <w:rFonts w:ascii="Arial" w:hAnsi="Arial" w:cs="Arial"/>
-          <w:sz w:val="24"/>
-          <w:szCs w:val="24"/>
-        </w:rPr>
-        <w:t xml:space="preserve">nição do grafo e </w:t>
-      </w:r>
-      <w:r>
-        <w:rPr>
-          <w:rFonts w:ascii="Arial" w:hAnsi="Arial" w:cs="Arial"/>
-          <w:sz w:val="24"/>
-          <w:szCs w:val="24"/>
-        </w:rPr>
-        <w:t>exportação do grafo em SVG</w:t>
-      </w:r>
-      <w:r>
-        <w:rPr>
-          <w:rFonts w:ascii="Arial" w:hAnsi="Arial" w:cs="Arial"/>
-          <w:sz w:val="24"/>
-          <w:szCs w:val="24"/>
-        </w:rPr>
-        <w:t xml:space="preserve">. </w:t>
+        <w:t xml:space="preserve"> uma API para a definição do grafo e exportação do grafo em SVG. </w:t>
       </w:r>
       <w:r>
         <w:rPr>
@@ -794,23 +760,7 @@
           <w:sz w:val="24"/>
           <w:szCs w:val="24"/>
         </w:rPr>
-        <w:t xml:space="preserve"> foi a que retornou o caminho com menor custo </w:t>
-      </w:r>
-      <w:r>
-        <w:rPr>
-          <w:rFonts w:ascii="Arial" w:hAnsi="Arial" w:cs="Arial"/>
-          <w:sz w:val="24"/>
-          <w:szCs w:val="24"/>
-        </w:rPr>
-        <w:t>em menos passos</w:t>
-      </w:r>
-      <w:r>
-        <w:rPr>
-          <w:rFonts w:ascii="Arial" w:hAnsi="Arial" w:cs="Arial"/>
-          <w:sz w:val="24"/>
-          <w:szCs w:val="24"/>
-        </w:rPr>
-        <w:t xml:space="preserve">, permitindo tanto custo </w:t>
+        <w:t xml:space="preserve"> foi a que retornou o caminho com menor custo em menos passos, permitindo tanto custo </w:t>
       </w:r>
       <w:r>
         <w:rPr>
@@ -1112,14 +1062,24 @@
     <w:p>
       <w:pPr>
         <w:spacing w:line="360" w:lineRule="auto"/>
-        <w:jc w:val="center"/>
-        <w:rPr>
-          <w:rFonts w:ascii="Arial" w:hAnsi="Arial" w:cs="Arial"/>
-          <w:sz w:val="24"/>
-          <w:szCs w:val="24"/>
-        </w:rPr>
-      </w:pPr>
-    </w:p>
+        <w:jc w:val="both"/>
+        <w:rPr>
+          <w:rFonts w:ascii="Arial" w:hAnsi="Arial" w:cs="Arial"/>
+          <w:sz w:val="24"/>
+          <w:szCs w:val="24"/>
+        </w:rPr>
+      </w:pPr>
+      <w:bookmarkStart w:id="0" w:name="_GoBack"/>
+      <w:r>
+        <w:rPr>
+          <w:rFonts w:ascii="Arial" w:hAnsi="Arial" w:cs="Arial"/>
+          <w:sz w:val="24"/>
+          <w:szCs w:val="24"/>
+        </w:rPr>
+        <w:t>O código desenvolvido está disponível nos seguintes links:</w:t>
+      </w:r>
+    </w:p>
+    <w:bookmarkEnd w:id="0"/>
     <w:p>
       <w:pPr>
         <w:spacing w:line="360" w:lineRule="auto"/>
@@ -1136,7 +1096,74 @@
           <w:sz w:val="24"/>
           <w:szCs w:val="24"/>
         </w:rPr>
-        <w:t xml:space="preserve"> </w:t>
+        <w:fldChar w:fldCharType="begin"/>
+      </w:r>
+      <w:r>
+        <w:rPr>
+          <w:rFonts w:ascii="Arial" w:hAnsi="Arial" w:cs="Arial"/>
+          <w:sz w:val="24"/>
+          <w:szCs w:val="24"/>
+        </w:rPr>
+        <w:instrText xml:space="preserve"> HYPERLINK "</w:instrText>
+      </w:r>
+      <w:r>
+        <w:rPr>
+          <w:rFonts w:ascii="Arial" w:hAnsi="Arial" w:cs="Arial"/>
+          <w:sz w:val="24"/>
+          <w:szCs w:val="24"/>
+        </w:rPr>
+        <w:instrText>https://c9.io/wilker7ribeiro/algoritmos-busca</w:instrText>
+      </w:r>
+      <w:r>
+        <w:rPr>
+          <w:rFonts w:ascii="Arial" w:hAnsi="Arial" w:cs="Arial"/>
+          <w:sz w:val="24"/>
+          <w:szCs w:val="24"/>
+        </w:rPr>
+        <w:instrText xml:space="preserve">" </w:instrText>
+      </w:r>
+      <w:r>
+        <w:rPr>
+          <w:rFonts w:ascii="Arial" w:hAnsi="Arial" w:cs="Arial"/>
+          <w:sz w:val="24"/>
+          <w:szCs w:val="24"/>
+        </w:rPr>
+        <w:fldChar w:fldCharType="separate"/>
+      </w:r>
+      <w:r>
+        <w:rPr>
+          <w:rStyle w:val="Hyperlink"/>
+          <w:rFonts w:ascii="Arial" w:hAnsi="Arial" w:cs="Arial"/>
+          <w:sz w:val="24"/>
+          <w:szCs w:val="24"/>
+        </w:rPr>
+        <w:t>https://c9.io/wilke</w:t>
+      </w:r>
+      <w:r>
+        <w:rPr>
+          <w:rStyle w:val="Hyperlink"/>
+          <w:rFonts w:ascii="Arial" w:hAnsi="Arial" w:cs="Arial"/>
+          <w:sz w:val="24"/>
+          <w:szCs w:val="24"/>
+        </w:rPr>
+        <w:t>r</w:t>
+      </w:r>
+      <w:r>
+        <w:rPr>
+          <w:rStyle w:val="Hyperlink"/>
+          <w:rFonts w:ascii="Arial" w:hAnsi="Arial" w:cs="Arial"/>
+          <w:sz w:val="24"/>
+          <w:szCs w:val="24"/>
+        </w:rPr>
+        <w:t>7ribeiro/algoritmos-busca</w:t>
+      </w:r>
+      <w:r>
+        <w:rPr>
+          <w:rFonts w:ascii="Arial" w:hAnsi="Arial" w:cs="Arial"/>
+          <w:sz w:val="24"/>
+          <w:szCs w:val="24"/>
+        </w:rPr>
+        <w:fldChar w:fldCharType="end"/>
       </w:r>
     </w:p>
     <w:p>
@@ -1149,26 +1176,54 @@
           <w:szCs w:val="24"/>
         </w:rPr>
       </w:pPr>
-      <w:r>
-        <w:rPr>
-          <w:rFonts w:ascii="Arial" w:hAnsi="Arial" w:cs="Arial"/>
-          <w:sz w:val="24"/>
-          <w:szCs w:val="24"/>
-        </w:rPr>
-        <w:tab/>
-      </w:r>
-    </w:p>
-    <w:p>
-      <w:pPr>
-        <w:spacing w:line="360" w:lineRule="auto"/>
-        <w:jc w:val="both"/>
-        <w:rPr>
-          <w:rFonts w:ascii="Arial" w:hAnsi="Arial" w:cs="Arial"/>
-          <w:b/>
-          <w:sz w:val="24"/>
-          <w:szCs w:val="24"/>
-        </w:rPr>
-      </w:pPr>
+      <w:hyperlink r:id="rId10" w:history="1">
+        <w:r>
+          <w:rPr>
+            <w:rStyle w:val="Hyperlink"/>
+            <w:rFonts w:ascii="Arial" w:hAnsi="Arial" w:cs="Arial"/>
+            <w:sz w:val="24"/>
+            <w:szCs w:val="24"/>
+          </w:rPr>
+          <w:t>https://github.com/wilker7ribeiro/algo</w:t>
+        </w:r>
+        <w:r>
+          <w:rPr>
+            <w:rStyle w:val="Hyperlink"/>
+            <w:rFonts w:ascii="Arial" w:hAnsi="Arial" w:cs="Arial"/>
+            <w:sz w:val="24"/>
+            <w:szCs w:val="24"/>
+          </w:rPr>
+          <w:t>r</w:t>
+        </w:r>
+        <w:r>
+          <w:rPr>
+            <w:rStyle w:val="Hyperlink"/>
+            <w:rFonts w:ascii="Arial" w:hAnsi="Arial" w:cs="Arial"/>
+            <w:sz w:val="24"/>
+            <w:szCs w:val="24"/>
+          </w:rPr>
+          <w:t>itmos-buscas</w:t>
+        </w:r>
+      </w:hyperlink>
+    </w:p>
+    <w:p>
+      <w:pPr>
+        <w:rPr>
+          <w:rFonts w:ascii="Arial" w:hAnsi="Arial" w:cs="Arial"/>
+          <w:b/>
+          <w:sz w:val="24"/>
+          <w:szCs w:val="24"/>
+        </w:rPr>
+      </w:pPr>
+      <w:r>
+        <w:rPr>
+          <w:rFonts w:ascii="Arial" w:hAnsi="Arial" w:cs="Arial"/>
+          <w:b/>
+          <w:sz w:val="24"/>
+          <w:szCs w:val="24"/>
+        </w:rPr>
+        <w:br w:type="page"/>
+      </w:r>
     </w:p>
     <w:p>
       <w:pPr>
@@ -1869,23 +1924,7 @@
           <w:b/>
           <w:sz w:val="24"/>
         </w:rPr>
-        <w:t xml:space="preserve">Teste de mesa </w:t>
-      </w:r>
-      <w:r>
-        <w:rPr>
-          <w:rFonts w:ascii="Arial" w:hAnsi="Arial" w:cs="Arial"/>
-          <w:b/>
-          <w:sz w:val="24"/>
-        </w:rPr>
-        <w:t>A*</w:t>
-      </w:r>
-      <w:r>
-        <w:rPr>
-          <w:rFonts w:ascii="Arial" w:hAnsi="Arial" w:cs="Arial"/>
-          <w:b/>
-          <w:sz w:val="24"/>
-        </w:rPr>
-        <w:t>:</w:t>
+        <w:t>Teste de mesa A*:</w:t>
       </w:r>
     </w:p>
     <w:tbl>
@@ -4353,7 +4392,7 @@
                     </pic:cNvPicPr>
                   </pic:nvPicPr>
                   <pic:blipFill>
-                    <a:blip r:embed="rId10">
+                    <a:blip r:embed="rId11">
                       <a:extLst>
                         <a:ext uri="{28A0092B-C50C-407E-A947-70E740481C1C}">
                           <a14:useLocalDpi xmlns:a14="http://schemas.microsoft.com/office/drawing/2010/main" val="0"/>
@@ -4947,6 +4986,29 @@
     <w:uiPriority w:val="99"/>
     <w:rsid w:val="001C2DCA"/>
   </w:style>
+  <w:style w:type="character" w:styleId="Hyperlink">
+    <w:name w:val="Hyperlink"/>
+    <w:basedOn w:val="Fontepargpadro"/>
+    <w:uiPriority w:val="99"/>
+    <w:unhideWhenUsed/>
+    <w:rsid w:val="00987BBD"/>
+    <w:rPr>
+      <w:color w:val="0563C1" w:themeColor="hyperlink"/>
+      <w:u w:val="single"/>
+    </w:rPr>
+  </w:style>
+  <w:style w:type="character" w:styleId="HiperlinkVisitado">
+    <w:name w:val="FollowedHyperlink"/>
+    <w:basedOn w:val="Fontepargpadro"/>
+    <w:uiPriority w:val="99"/>
+    <w:semiHidden/>
+    <w:unhideWhenUsed/>
+    <w:rsid w:val="00987BBD"/>
+    <w:rPr>
+      <w:color w:val="954F72" w:themeColor="followedHyperlink"/>
+      <w:u w:val="single"/>
+    </w:rPr>
+  </w:style>
 </w:styles>
 </file>
 
@@ -5242,6 +5304,29 @@
     <w:uiPriority w:val="99"/>
     <w:rsid w:val="001C2DCA"/>
   </w:style>
+  <w:style w:type="character" w:styleId="Hyperlink">
+    <w:name w:val="Hyperlink"/>
+    <w:basedOn w:val="Fontepargpadro"/>
+    <w:uiPriority w:val="99"/>
+    <w:unhideWhenUsed/>
+    <w:rsid w:val="00987BBD"/>
+    <w:rPr>
+      <w:color w:val="0563C1" w:themeColor="hyperlink"/>
+      <w:u w:val="single"/>
+    </w:rPr>
+  </w:style>
+  <w:style w:type="character" w:styleId="HiperlinkVisitado">
+    <w:name w:val="FollowedHyperlink"/>
+    <w:basedOn w:val="Fontepargpadro"/>
+    <w:uiPriority w:val="99"/>
+    <w:semiHidden/>
+    <w:unhideWhenUsed/>
+    <w:rsid w:val="00987BBD"/>
+    <w:rPr>
+      <w:color w:val="954F72" w:themeColor="followedHyperlink"/>
+      <w:u w:val="single"/>
+    </w:rPr>
+  </w:style>
 </w:styles>
 </file>
 
@@ -5500,7 +5585,7 @@
   <a:extraClrSchemeLst/>
   <a:extLst>
     <a:ext uri="{05A4C25C-085E-4340-85A3-A5531E510DB2}">
-      <thm15:themeFamily xmlns:thm15="http://schemas.microsoft.com/office/thememl/2012/main" xmlns="" name="Office Theme" id="{62F939B6-93AF-4DB8-9C6B-D6C7DFDC589F}" vid="{4A3C46E8-61CC-4603-A589-7422A47A8E4A}"/>
+      <thm15:themeFamily xmlns="" xmlns:thm15="http://schemas.microsoft.com/office/thememl/2012/main" name="Office Theme" id="{62F939B6-93AF-4DB8-9C6B-D6C7DFDC589F}" vid="{4A3C46E8-61CC-4603-A589-7422A47A8E4A}"/>
     </a:ext>
   </a:extLst>
 </a:theme>

</xml_diff>